<commit_message>
Project 1 Slide Deck in Project 1 folder
</commit_message>
<xml_diff>
--- a/KimChi Work/Kim-Written Report-Project 1.docx
+++ b/KimChi Work/Kim-Written Report-Project 1.docx
@@ -67,7 +67,39 @@
     <w:p/>
     <w:p>
       <w:r>
-        <w:t>Another research questions our team posed is if the sweet flavor cannabis has the highest ratings overall. Typically</w:t>
+        <w:t>====================================================================</w:t>
+      </w:r>
+    </w:p>
+    <w:p/>
+    <w:p>
+      <w:r>
+        <w:t xml:space="preserve">Another research </w:t>
+      </w:r>
+      <w:proofErr w:type="gramStart"/>
+      <w:r>
+        <w:t>question</w:t>
+      </w:r>
+      <w:proofErr w:type="gramEnd"/>
+      <w:r>
+        <w:t xml:space="preserve"> our team posed </w:t>
+      </w:r>
+      <w:r>
+        <w:t>was</w:t>
+      </w:r>
+      <w:r>
+        <w:t xml:space="preserve"> </w:t>
+      </w:r>
+      <w:r>
+        <w:t>that the</w:t>
+      </w:r>
+      <w:r>
+        <w:t xml:space="preserve"> sweet flavor cannabis has the highest rating</w:t>
+      </w:r>
+      <w:r>
+        <w:t>s</w:t>
+      </w:r>
+      <w:r>
+        <w:t>. Typically</w:t>
       </w:r>
       <w:r>
         <w:t>,</w:t>
@@ -79,9 +111,25 @@
         <w:t>sweet, flavored</w:t>
       </w:r>
       <w:r>
-        <w:t xml:space="preserve"> products.</w:t>
-      </w:r>
-    </w:p>
+        <w:t xml:space="preserve"> products</w:t>
+      </w:r>
+      <w:r>
+        <w:t xml:space="preserve"> </w:t>
+      </w:r>
+      <w:r>
+        <w:t>as</w:t>
+      </w:r>
+      <w:r>
+        <w:t xml:space="preserve"> seen with </w:t>
+      </w:r>
+      <w:r>
+        <w:t xml:space="preserve">popular </w:t>
+      </w:r>
+      <w:r>
+        <w:t>vape flavors.</w:t>
+      </w:r>
+    </w:p>
+    <w:p/>
     <w:p>
       <w:r>
         <w:t>We cleaned the data to breakout the flavors into flavor 1,2, and 3 by taking the first listed flavor in the entire column. Those flavors make up the flavor 1 profile. We then repeated the same steps to make the flavor 2 and 3 profiles. This data is what was used for our statistical analysis.</w:t>
@@ -90,11 +138,65 @@
         <w:t xml:space="preserve"> The flavors ranged from skunk and pungent to sweet.</w:t>
       </w:r>
     </w:p>
-    <w:p>
-      <w:r>
-        <w:t xml:space="preserve">Flavor profile 1 ended up having its ratings span across a range 4.1-4.9. There were 47 flavors counted for the first column. The minimum rating went to a flavor called blue and the highest rating was for Tea. </w:t>
-      </w:r>
-    </w:p>
+    <w:p/>
+    <w:p>
+      <w:pPr>
+        <w:rPr>
+          <w:b/>
+          <w:bCs/>
+        </w:rPr>
+      </w:pPr>
+      <w:r>
+        <w:rPr>
+          <w:b/>
+          <w:bCs/>
+        </w:rPr>
+        <w:t>SLIDE</w:t>
+      </w:r>
+    </w:p>
+    <w:p>
+      <w:r>
+        <w:t>Flavor profile 1 ended up having its ratings span across a range</w:t>
+      </w:r>
+      <w:r>
+        <w:t xml:space="preserve"> of</w:t>
+      </w:r>
+      <w:r>
+        <w:t xml:space="preserve"> 4.1-4.9. There were 47 flavors counted for the first column. The minimum rating went to a flavor called blue and the highest rating was for Tea. </w:t>
+      </w:r>
+    </w:p>
+    <w:p/>
+    <w:p>
+      <w:pPr>
+        <w:rPr>
+          <w:sz w:val="20"/>
+          <w:szCs w:val="20"/>
+        </w:rPr>
+      </w:pPr>
+      <w:r>
+        <w:rPr>
+          <w:sz w:val="20"/>
+          <w:szCs w:val="20"/>
+        </w:rPr>
+        <w:t>Mean 1: 4.43</w:t>
+      </w:r>
+    </w:p>
+    <w:p>
+      <w:pPr>
+        <w:rPr>
+          <w:sz w:val="20"/>
+          <w:szCs w:val="20"/>
+        </w:rPr>
+      </w:pPr>
+      <w:r>
+        <w:rPr>
+          <w:sz w:val="20"/>
+          <w:szCs w:val="20"/>
+        </w:rPr>
+        <w:t>Mode 1: 4.4</w:t>
+      </w:r>
+    </w:p>
+    <w:p/>
     <w:p>
       <w:r>
         <w:t xml:space="preserve">The flavor profiles are </w:t>
@@ -105,49 +207,319 @@
       </w:r>
       <w:proofErr w:type="gramEnd"/>
       <w:r>
-        <w:t xml:space="preserve"> and we thought the cleanest way to visually depict the avg and outliers per flavor would be to use a box plot chart. At a quick glance you can see the mean and median lines pretty much line up across the board and that were a limited number of outliers. The y axis shows the rating and the x axis lists out each flavor.</w:t>
-      </w:r>
-    </w:p>
-    <w:p>
-      <w:r>
-        <w:t>Flavor profile 2 ended up having its ratings span across a range 4.2-4.6. There were 46 flavors counted for the first column. The minimum rating went to a flavor called apricot and the highest rating was for violet.</w:t>
-      </w:r>
-    </w:p>
-    <w:p>
-      <w:r>
-        <w:t xml:space="preserve">Flavor profile </w:t>
-      </w:r>
-      <w:r>
+        <w:t xml:space="preserve"> and we thought the cleanest way to visually depict the </w:t>
+      </w:r>
+      <w:r>
+        <w:t xml:space="preserve">datapoints </w:t>
+      </w:r>
+      <w:r>
+        <w:t>per flavor would be to use a box plot chart. At a quick glance</w:t>
+      </w:r>
+      <w:r>
+        <w:t xml:space="preserve">, the boxplot shows the </w:t>
+      </w:r>
+      <w:r>
+        <w:t>minimum, first quartile, median, third quartile, and maximum</w:t>
+      </w:r>
+      <w:r>
+        <w:t xml:space="preserve"> </w:t>
+      </w:r>
+      <w:r>
+        <w:t>values. Y</w:t>
+      </w:r>
+      <w:r>
+        <w:t>ou can see the me</w:t>
+      </w:r>
+      <w:r>
+        <w:t>dian</w:t>
+      </w:r>
+      <w:r>
+        <w:t xml:space="preserve"> lines pretty much line up across the board and that were a limited number of outliers. The y axis shows the rating and the x axis lists out each flavor.</w:t>
+      </w:r>
+    </w:p>
+    <w:p/>
+    <w:p>
+      <w:pPr>
+        <w:rPr>
+          <w:b/>
+          <w:bCs/>
+        </w:rPr>
+      </w:pPr>
+      <w:r>
+        <w:rPr>
+          <w:b/>
+          <w:bCs/>
+        </w:rPr>
+        <w:t>SLIDE</w:t>
+      </w:r>
+    </w:p>
+    <w:p>
+      <w:r>
+        <w:t>Flavor profile 2 ended up having its ratings span across a range</w:t>
+      </w:r>
+      <w:r>
+        <w:t xml:space="preserve"> of</w:t>
+      </w:r>
+      <w:r>
+        <w:t xml:space="preserve"> 4.2-4.6. </w:t>
+      </w:r>
+      <w:r>
+        <w:t xml:space="preserve">It encompasses </w:t>
+      </w:r>
+      <w:r>
+        <w:t>46 flavors. The minimum rating went to a flavor called apricot and the highest rating was for violet.</w:t>
+      </w:r>
+    </w:p>
+    <w:p/>
+    <w:p>
+      <w:pPr>
+        <w:rPr>
+          <w:sz w:val="20"/>
+          <w:szCs w:val="20"/>
+        </w:rPr>
+      </w:pPr>
+      <w:r>
+        <w:rPr>
+          <w:sz w:val="20"/>
+          <w:szCs w:val="20"/>
+        </w:rPr>
+        <w:t xml:space="preserve">Mean </w:t>
+      </w:r>
+      <w:r>
+        <w:rPr>
+          <w:sz w:val="20"/>
+          <w:szCs w:val="20"/>
+        </w:rPr>
+        <w:t>2</w:t>
+      </w:r>
+      <w:r>
+        <w:rPr>
+          <w:sz w:val="20"/>
+          <w:szCs w:val="20"/>
+        </w:rPr>
+        <w:t xml:space="preserve">: </w:t>
+      </w:r>
+      <w:r>
+        <w:rPr>
+          <w:sz w:val="20"/>
+          <w:szCs w:val="20"/>
+        </w:rPr>
+        <w:t>4.45</w:t>
+      </w:r>
+    </w:p>
+    <w:p>
+      <w:pPr>
+        <w:rPr>
+          <w:sz w:val="20"/>
+          <w:szCs w:val="20"/>
+        </w:rPr>
+      </w:pPr>
+      <w:r>
+        <w:rPr>
+          <w:sz w:val="20"/>
+          <w:szCs w:val="20"/>
+        </w:rPr>
+        <w:t xml:space="preserve">Mode </w:t>
+      </w:r>
+      <w:r>
+        <w:rPr>
+          <w:sz w:val="20"/>
+          <w:szCs w:val="20"/>
+        </w:rPr>
+        <w:t>2</w:t>
+      </w:r>
+      <w:r>
+        <w:rPr>
+          <w:sz w:val="20"/>
+          <w:szCs w:val="20"/>
+        </w:rPr>
+        <w:t>: 4.</w:t>
+      </w:r>
+      <w:r>
+        <w:rPr>
+          <w:sz w:val="20"/>
+          <w:szCs w:val="20"/>
+        </w:rPr>
+        <w:t>5</w:t>
+      </w:r>
+    </w:p>
+    <w:p/>
+    <w:p>
+      <w:pPr>
+        <w:rPr>
+          <w:b/>
+          <w:bCs/>
+        </w:rPr>
+      </w:pPr>
+      <w:r>
+        <w:rPr>
+          <w:b/>
+          <w:bCs/>
+        </w:rPr>
+        <w:t>SLIDE</w:t>
+      </w:r>
+    </w:p>
+    <w:p>
+      <w:r>
+        <w:t xml:space="preserve">Flavor profile 3 ended up having its ratings span across a range </w:t>
+      </w:r>
+      <w:r>
+        <w:t xml:space="preserve">of </w:t>
+      </w:r>
+      <w:r>
+        <w:t xml:space="preserve">4.2-4.6. </w:t>
+      </w:r>
+      <w:r>
+        <w:t>It was comprised of</w:t>
+      </w:r>
+      <w:r>
+        <w:t xml:space="preserve"> 48 flavors</w:t>
+      </w:r>
+      <w:r>
+        <w:t xml:space="preserve">. </w:t>
+      </w:r>
+      <w:r>
+        <w:t>The minimum rating went to a flavor called blue and the highest rating was for coffee.</w:t>
+      </w:r>
+    </w:p>
+    <w:p/>
+    <w:p>
+      <w:pPr>
+        <w:rPr>
+          <w:sz w:val="20"/>
+          <w:szCs w:val="20"/>
+        </w:rPr>
+      </w:pPr>
+      <w:r>
+        <w:rPr>
+          <w:sz w:val="20"/>
+          <w:szCs w:val="20"/>
+        </w:rPr>
+        <w:t xml:space="preserve">Mean </w:t>
+      </w:r>
+      <w:r>
+        <w:rPr>
+          <w:sz w:val="20"/>
+          <w:szCs w:val="20"/>
+        </w:rPr>
         <w:t>3</w:t>
       </w:r>
       <w:r>
-        <w:t xml:space="preserve"> ended up having its ratings span across a range 4.2-4.6. There were 4</w:t>
-      </w:r>
-      <w:r>
-        <w:t>8</w:t>
-      </w:r>
-      <w:r>
-        <w:t xml:space="preserve"> flavors counted for the first column. The minimum rating went to a flavor called </w:t>
-      </w:r>
-      <w:r>
-        <w:t>blue</w:t>
-      </w:r>
-      <w:r>
-        <w:t xml:space="preserve"> and the highest rating was for </w:t>
-      </w:r>
-      <w:r>
-        <w:t>coffee</w:t>
+        <w:rPr>
+          <w:sz w:val="20"/>
+          <w:szCs w:val="20"/>
+        </w:rPr>
+        <w:t>: 4.45</w:t>
+      </w:r>
+    </w:p>
+    <w:p>
+      <w:pPr>
+        <w:rPr>
+          <w:sz w:val="20"/>
+          <w:szCs w:val="20"/>
+        </w:rPr>
+      </w:pPr>
+      <w:r>
+        <w:rPr>
+          <w:sz w:val="20"/>
+          <w:szCs w:val="20"/>
+        </w:rPr>
+        <w:t xml:space="preserve">Mode </w:t>
+      </w:r>
+      <w:r>
+        <w:rPr>
+          <w:sz w:val="20"/>
+          <w:szCs w:val="20"/>
+        </w:rPr>
+        <w:t>3</w:t>
+      </w:r>
+      <w:r>
+        <w:rPr>
+          <w:sz w:val="20"/>
+          <w:szCs w:val="20"/>
+        </w:rPr>
+        <w:t>: 4.</w:t>
+      </w:r>
+      <w:r>
+        <w:rPr>
+          <w:sz w:val="20"/>
+          <w:szCs w:val="20"/>
+        </w:rPr>
+        <w:t>4</w:t>
+      </w:r>
+    </w:p>
+    <w:p/>
+    <w:p/>
+    <w:p>
+      <w:pPr>
+        <w:rPr>
+          <w:b/>
+          <w:bCs/>
+        </w:rPr>
+      </w:pPr>
+      <w:r>
+        <w:rPr>
+          <w:b/>
+          <w:bCs/>
+        </w:rPr>
+        <w:t>SLIDE</w:t>
+      </w:r>
+    </w:p>
+    <w:p>
+      <w:r>
+        <w:t xml:space="preserve">Comparing across all three flavor profiles, the </w:t>
+      </w:r>
+      <w:r>
+        <w:t>datapoints</w:t>
+      </w:r>
+      <w:r>
+        <w:t xml:space="preserve"> values are extremely similar </w:t>
+      </w:r>
+      <w:r>
+        <w:t xml:space="preserve">with tight ranges, </w:t>
+      </w:r>
+      <w:r>
+        <w:t xml:space="preserve">similar modes and means </w:t>
+      </w:r>
+      <w:r>
+        <w:t>which inclines me to trust comparing values across all the flavors</w:t>
       </w:r>
       <w:r>
         <w:t>.</w:t>
       </w:r>
     </w:p>
-    <w:p>
-      <w:r>
-        <w:t>Comparing across all three flavor profiles, the mode and mean values are extremely similar which inclines me to trust comparing values across all the flavors.</w:t>
-      </w:r>
-    </w:p>
-    <w:p>
+    <w:p/>
+    <w:p>
+      <w:pPr>
+        <w:rPr>
+          <w:b/>
+          <w:bCs/>
+        </w:rPr>
+      </w:pPr>
+      <w:r>
+        <w:rPr>
+          <w:b/>
+          <w:bCs/>
+        </w:rPr>
+        <w:t>SLIDE</w:t>
+      </w:r>
+    </w:p>
+    <w:p>
+      <w:r>
+        <w:t xml:space="preserve">In conclusion, our hypothesis was incorrect with </w:t>
+      </w:r>
+      <w:r>
+        <w:t xml:space="preserve">assuming </w:t>
+      </w:r>
+      <w:r>
+        <w:t>sweet</w:t>
+      </w:r>
+      <w:r>
+        <w:t xml:space="preserve"> as</w:t>
+      </w:r>
+      <w:r>
+        <w:t xml:space="preserve"> having the highest rating. </w:t>
+      </w:r>
       <w:r>
         <w:t xml:space="preserve">We were surprised to find that tea was the highest with coffee closely behind as having the highest ratings. I would not naturally associate cannabis flavors being popular for mimicking beverage flavors, but coffee and tea are </w:t>
       </w:r>
@@ -157,10 +529,62 @@
       </w:r>
       <w:proofErr w:type="gramEnd"/>
       <w:r>
-        <w:t xml:space="preserve"> globally so maybe consumers are accustomed to those flavors. F</w:t>
+        <w:t xml:space="preserve"> globally so maybe consumers are accustomed to those flavors. </w:t>
       </w:r>
     </w:p>
     <w:p/>
+    <w:p>
+      <w:r>
+        <w:t xml:space="preserve">I would want to group the flavors even more for future research such as grouping them by the </w:t>
+      </w:r>
+      <w:r>
+        <w:t xml:space="preserve">five different types of taste </w:t>
+      </w:r>
+      <w:r>
+        <w:t>our</w:t>
+      </w:r>
+      <w:r>
+        <w:t xml:space="preserve"> </w:t>
+      </w:r>
+      <w:r>
+        <w:t xml:space="preserve">tongue </w:t>
+      </w:r>
+      <w:r>
+        <w:t>receptors can detect</w:t>
+      </w:r>
+      <w:r>
+        <w:t xml:space="preserve"> which are</w:t>
+      </w:r>
+      <w:r>
+        <w:t xml:space="preserve"> salt</w:t>
+      </w:r>
+      <w:r>
+        <w:t>, sweet, sour, bitter, and umami</w:t>
+      </w:r>
+      <w:r>
+        <w:t>.</w:t>
+      </w:r>
+      <w:r>
+        <w:t xml:space="preserve"> </w:t>
+      </w:r>
+    </w:p>
+    <w:p/>
+    <w:p>
+      <w:r>
+        <w:t xml:space="preserve">Our next hypothesis will be presented by </w:t>
+      </w:r>
+      <w:proofErr w:type="spellStart"/>
+      <w:r>
+        <w:t>Lattiana</w:t>
+      </w:r>
+      <w:proofErr w:type="spellEnd"/>
+      <w:r>
+        <w:br/>
+      </w:r>
+      <w:r>
+        <w:br/>
+      </w:r>
+    </w:p>
     <w:sectPr>
       <w:pgSz w:w="12240" w:h="15840"/>
       <w:pgMar w:top="1440" w:right="1440" w:bottom="1440" w:left="1440" w:header="720" w:footer="720" w:gutter="0"/>
@@ -174,6 +598,304 @@
 <file path=word/numbering.xml><?xml version="1.0" encoding="utf-8"?>
 <w:numbering xmlns:wpc="http://schemas.microsoft.com/office/word/2010/wordprocessingCanvas" xmlns:cx="http://schemas.microsoft.com/office/drawing/2014/chartex" xmlns:cx1="http://schemas.microsoft.com/office/drawing/2015/9/8/chartex" xmlns:cx2="http://schemas.microsoft.com/office/drawing/2015/10/21/chartex" xmlns:cx3="http://schemas.microsoft.com/office/drawing/2016/5/9/chartex" xmlns:cx4="http://schemas.microsoft.com/office/drawing/2016/5/10/chartex" xmlns:cx5="http://schemas.microsoft.com/office/drawing/2016/5/11/chartex" xmlns:cx6="http://schemas.microsoft.com/office/drawing/2016/5/12/chartex" xmlns:cx7="http://schemas.microsoft.com/office/drawing/2016/5/13/chartex" xmlns:cx8="http://schemas.microsoft.com/office/drawing/2016/5/14/chartex" xmlns:mc="http://schemas.openxmlformats.org/markup-compatibility/2006" xmlns:aink="http://schemas.microsoft.com/office/drawing/2016/ink" xmlns:am3d="http://schemas.microsoft.com/office/drawing/2017/model3d" xmlns:o="urn:schemas-microsoft-com:office:office" xmlns:oel="http://schemas.microsoft.com/office/2019/extlst" xmlns:r="http://schemas.openxmlformats.org/officeDocument/2006/relationships" xmlns:m="http://schemas.openxmlformats.org/officeDocument/2006/math" xmlns:v="urn:schemas-microsoft-com:vml" xmlns:wp14="http://schemas.microsoft.com/office/word/2010/wordprocessingDrawing" xmlns:wp="http://schemas.openxmlformats.org/drawingml/2006/wordprocessingDrawing" xmlns:w10="urn:schemas-microsoft-com:office:word" xmlns:w="http://schemas.openxmlformats.org/wordprocessingml/2006/main" xmlns:w14="http://schemas.microsoft.com/office/word/2010/wordml" xmlns:w15="http://schemas.microsoft.com/office/word/2012/wordml" xmlns:w16cex="http://schemas.microsoft.com/office/word/2018/wordml/cex" xmlns:w16cid="http://schemas.microsoft.com/office/word/2016/wordml/cid" xmlns:w16="http://schemas.microsoft.com/office/word/2018/wordml" xmlns:w16sdtdh="http://schemas.microsoft.com/office/word/2020/wordml/sdtdatahash" xmlns:w16se="http://schemas.microsoft.com/office/word/2015/wordml/symex" xmlns:wpg="http://schemas.microsoft.com/office/word/2010/wordprocessingGroup" xmlns:wpi="http://schemas.microsoft.com/office/word/2010/wordprocessingInk" xmlns:wne="http://schemas.microsoft.com/office/word/2006/wordml" xmlns:wps="http://schemas.microsoft.com/office/word/2010/wordprocessingShape" mc:Ignorable="w14 w15 w16se w16cid w16 w16cex w16sdtdh wp14">
   <w:abstractNum w:abstractNumId="0" w15:restartNumberingAfterBreak="0">
+    <w:nsid w:val="0F766580"/>
+    <w:multiLevelType w:val="multilevel"/>
+    <w:tmpl w:val="40E850CC"/>
+    <w:lvl w:ilvl="0">
+      <w:start w:val="1"/>
+      <w:numFmt w:val="bullet"/>
+      <w:lvlText w:val=""/>
+      <w:lvlJc w:val="left"/>
+      <w:pPr>
+        <w:tabs>
+          <w:tab w:val="num" w:pos="720"/>
+        </w:tabs>
+        <w:ind w:left="720" w:hanging="360"/>
+      </w:pPr>
+      <w:rPr>
+        <w:rFonts w:ascii="Symbol" w:hAnsi="Symbol" w:hint="default"/>
+        <w:sz w:val="20"/>
+      </w:rPr>
+    </w:lvl>
+    <w:lvl w:ilvl="1" w:tentative="1">
+      <w:start w:val="1"/>
+      <w:numFmt w:val="bullet"/>
+      <w:lvlText w:val="o"/>
+      <w:lvlJc w:val="left"/>
+      <w:pPr>
+        <w:tabs>
+          <w:tab w:val="num" w:pos="1440"/>
+        </w:tabs>
+        <w:ind w:left="1440" w:hanging="360"/>
+      </w:pPr>
+      <w:rPr>
+        <w:rFonts w:ascii="Courier New" w:hAnsi="Courier New" w:hint="default"/>
+        <w:sz w:val="20"/>
+      </w:rPr>
+    </w:lvl>
+    <w:lvl w:ilvl="2" w:tentative="1">
+      <w:start w:val="1"/>
+      <w:numFmt w:val="bullet"/>
+      <w:lvlText w:val=""/>
+      <w:lvlJc w:val="left"/>
+      <w:pPr>
+        <w:tabs>
+          <w:tab w:val="num" w:pos="2160"/>
+        </w:tabs>
+        <w:ind w:left="2160" w:hanging="360"/>
+      </w:pPr>
+      <w:rPr>
+        <w:rFonts w:ascii="Wingdings" w:hAnsi="Wingdings" w:hint="default"/>
+        <w:sz w:val="20"/>
+      </w:rPr>
+    </w:lvl>
+    <w:lvl w:ilvl="3" w:tentative="1">
+      <w:start w:val="1"/>
+      <w:numFmt w:val="bullet"/>
+      <w:lvlText w:val=""/>
+      <w:lvlJc w:val="left"/>
+      <w:pPr>
+        <w:tabs>
+          <w:tab w:val="num" w:pos="2880"/>
+        </w:tabs>
+        <w:ind w:left="2880" w:hanging="360"/>
+      </w:pPr>
+      <w:rPr>
+        <w:rFonts w:ascii="Wingdings" w:hAnsi="Wingdings" w:hint="default"/>
+        <w:sz w:val="20"/>
+      </w:rPr>
+    </w:lvl>
+    <w:lvl w:ilvl="4" w:tentative="1">
+      <w:start w:val="1"/>
+      <w:numFmt w:val="bullet"/>
+      <w:lvlText w:val=""/>
+      <w:lvlJc w:val="left"/>
+      <w:pPr>
+        <w:tabs>
+          <w:tab w:val="num" w:pos="3600"/>
+        </w:tabs>
+        <w:ind w:left="3600" w:hanging="360"/>
+      </w:pPr>
+      <w:rPr>
+        <w:rFonts w:ascii="Wingdings" w:hAnsi="Wingdings" w:hint="default"/>
+        <w:sz w:val="20"/>
+      </w:rPr>
+    </w:lvl>
+    <w:lvl w:ilvl="5" w:tentative="1">
+      <w:start w:val="1"/>
+      <w:numFmt w:val="bullet"/>
+      <w:lvlText w:val=""/>
+      <w:lvlJc w:val="left"/>
+      <w:pPr>
+        <w:tabs>
+          <w:tab w:val="num" w:pos="4320"/>
+        </w:tabs>
+        <w:ind w:left="4320" w:hanging="360"/>
+      </w:pPr>
+      <w:rPr>
+        <w:rFonts w:ascii="Wingdings" w:hAnsi="Wingdings" w:hint="default"/>
+        <w:sz w:val="20"/>
+      </w:rPr>
+    </w:lvl>
+    <w:lvl w:ilvl="6" w:tentative="1">
+      <w:start w:val="1"/>
+      <w:numFmt w:val="bullet"/>
+      <w:lvlText w:val=""/>
+      <w:lvlJc w:val="left"/>
+      <w:pPr>
+        <w:tabs>
+          <w:tab w:val="num" w:pos="5040"/>
+        </w:tabs>
+        <w:ind w:left="5040" w:hanging="360"/>
+      </w:pPr>
+      <w:rPr>
+        <w:rFonts w:ascii="Wingdings" w:hAnsi="Wingdings" w:hint="default"/>
+        <w:sz w:val="20"/>
+      </w:rPr>
+    </w:lvl>
+    <w:lvl w:ilvl="7" w:tentative="1">
+      <w:start w:val="1"/>
+      <w:numFmt w:val="bullet"/>
+      <w:lvlText w:val=""/>
+      <w:lvlJc w:val="left"/>
+      <w:pPr>
+        <w:tabs>
+          <w:tab w:val="num" w:pos="5760"/>
+        </w:tabs>
+        <w:ind w:left="5760" w:hanging="360"/>
+      </w:pPr>
+      <w:rPr>
+        <w:rFonts w:ascii="Wingdings" w:hAnsi="Wingdings" w:hint="default"/>
+        <w:sz w:val="20"/>
+      </w:rPr>
+    </w:lvl>
+    <w:lvl w:ilvl="8" w:tentative="1">
+      <w:start w:val="1"/>
+      <w:numFmt w:val="bullet"/>
+      <w:lvlText w:val=""/>
+      <w:lvlJc w:val="left"/>
+      <w:pPr>
+        <w:tabs>
+          <w:tab w:val="num" w:pos="6480"/>
+        </w:tabs>
+        <w:ind w:left="6480" w:hanging="360"/>
+      </w:pPr>
+      <w:rPr>
+        <w:rFonts w:ascii="Wingdings" w:hAnsi="Wingdings" w:hint="default"/>
+        <w:sz w:val="20"/>
+      </w:rPr>
+    </w:lvl>
+  </w:abstractNum>
+  <w:abstractNum w:abstractNumId="1" w15:restartNumberingAfterBreak="0">
+    <w:nsid w:val="1252109F"/>
+    <w:multiLevelType w:val="multilevel"/>
+    <w:tmpl w:val="C86458E2"/>
+    <w:lvl w:ilvl="0">
+      <w:start w:val="1"/>
+      <w:numFmt w:val="bullet"/>
+      <w:lvlText w:val=""/>
+      <w:lvlJc w:val="left"/>
+      <w:pPr>
+        <w:tabs>
+          <w:tab w:val="num" w:pos="720"/>
+        </w:tabs>
+        <w:ind w:left="720" w:hanging="360"/>
+      </w:pPr>
+      <w:rPr>
+        <w:rFonts w:ascii="Symbol" w:hAnsi="Symbol" w:hint="default"/>
+        <w:sz w:val="20"/>
+      </w:rPr>
+    </w:lvl>
+    <w:lvl w:ilvl="1" w:tentative="1">
+      <w:start w:val="1"/>
+      <w:numFmt w:val="bullet"/>
+      <w:lvlText w:val="o"/>
+      <w:lvlJc w:val="left"/>
+      <w:pPr>
+        <w:tabs>
+          <w:tab w:val="num" w:pos="1440"/>
+        </w:tabs>
+        <w:ind w:left="1440" w:hanging="360"/>
+      </w:pPr>
+      <w:rPr>
+        <w:rFonts w:ascii="Courier New" w:hAnsi="Courier New" w:hint="default"/>
+        <w:sz w:val="20"/>
+      </w:rPr>
+    </w:lvl>
+    <w:lvl w:ilvl="2" w:tentative="1">
+      <w:start w:val="1"/>
+      <w:numFmt w:val="bullet"/>
+      <w:lvlText w:val=""/>
+      <w:lvlJc w:val="left"/>
+      <w:pPr>
+        <w:tabs>
+          <w:tab w:val="num" w:pos="2160"/>
+        </w:tabs>
+        <w:ind w:left="2160" w:hanging="360"/>
+      </w:pPr>
+      <w:rPr>
+        <w:rFonts w:ascii="Wingdings" w:hAnsi="Wingdings" w:hint="default"/>
+        <w:sz w:val="20"/>
+      </w:rPr>
+    </w:lvl>
+    <w:lvl w:ilvl="3" w:tentative="1">
+      <w:start w:val="1"/>
+      <w:numFmt w:val="bullet"/>
+      <w:lvlText w:val=""/>
+      <w:lvlJc w:val="left"/>
+      <w:pPr>
+        <w:tabs>
+          <w:tab w:val="num" w:pos="2880"/>
+        </w:tabs>
+        <w:ind w:left="2880" w:hanging="360"/>
+      </w:pPr>
+      <w:rPr>
+        <w:rFonts w:ascii="Wingdings" w:hAnsi="Wingdings" w:hint="default"/>
+        <w:sz w:val="20"/>
+      </w:rPr>
+    </w:lvl>
+    <w:lvl w:ilvl="4" w:tentative="1">
+      <w:start w:val="1"/>
+      <w:numFmt w:val="bullet"/>
+      <w:lvlText w:val=""/>
+      <w:lvlJc w:val="left"/>
+      <w:pPr>
+        <w:tabs>
+          <w:tab w:val="num" w:pos="3600"/>
+        </w:tabs>
+        <w:ind w:left="3600" w:hanging="360"/>
+      </w:pPr>
+      <w:rPr>
+        <w:rFonts w:ascii="Wingdings" w:hAnsi="Wingdings" w:hint="default"/>
+        <w:sz w:val="20"/>
+      </w:rPr>
+    </w:lvl>
+    <w:lvl w:ilvl="5" w:tentative="1">
+      <w:start w:val="1"/>
+      <w:numFmt w:val="bullet"/>
+      <w:lvlText w:val=""/>
+      <w:lvlJc w:val="left"/>
+      <w:pPr>
+        <w:tabs>
+          <w:tab w:val="num" w:pos="4320"/>
+        </w:tabs>
+        <w:ind w:left="4320" w:hanging="360"/>
+      </w:pPr>
+      <w:rPr>
+        <w:rFonts w:ascii="Wingdings" w:hAnsi="Wingdings" w:hint="default"/>
+        <w:sz w:val="20"/>
+      </w:rPr>
+    </w:lvl>
+    <w:lvl w:ilvl="6" w:tentative="1">
+      <w:start w:val="1"/>
+      <w:numFmt w:val="bullet"/>
+      <w:lvlText w:val=""/>
+      <w:lvlJc w:val="left"/>
+      <w:pPr>
+        <w:tabs>
+          <w:tab w:val="num" w:pos="5040"/>
+        </w:tabs>
+        <w:ind w:left="5040" w:hanging="360"/>
+      </w:pPr>
+      <w:rPr>
+        <w:rFonts w:ascii="Wingdings" w:hAnsi="Wingdings" w:hint="default"/>
+        <w:sz w:val="20"/>
+      </w:rPr>
+    </w:lvl>
+    <w:lvl w:ilvl="7" w:tentative="1">
+      <w:start w:val="1"/>
+      <w:numFmt w:val="bullet"/>
+      <w:lvlText w:val=""/>
+      <w:lvlJc w:val="left"/>
+      <w:pPr>
+        <w:tabs>
+          <w:tab w:val="num" w:pos="5760"/>
+        </w:tabs>
+        <w:ind w:left="5760" w:hanging="360"/>
+      </w:pPr>
+      <w:rPr>
+        <w:rFonts w:ascii="Wingdings" w:hAnsi="Wingdings" w:hint="default"/>
+        <w:sz w:val="20"/>
+      </w:rPr>
+    </w:lvl>
+    <w:lvl w:ilvl="8" w:tentative="1">
+      <w:start w:val="1"/>
+      <w:numFmt w:val="bullet"/>
+      <w:lvlText w:val=""/>
+      <w:lvlJc w:val="left"/>
+      <w:pPr>
+        <w:tabs>
+          <w:tab w:val="num" w:pos="6480"/>
+        </w:tabs>
+        <w:ind w:left="6480" w:hanging="360"/>
+      </w:pPr>
+      <w:rPr>
+        <w:rFonts w:ascii="Wingdings" w:hAnsi="Wingdings" w:hint="default"/>
+        <w:sz w:val="20"/>
+      </w:rPr>
+    </w:lvl>
+  </w:abstractNum>
+  <w:abstractNum w:abstractNumId="2" w15:restartNumberingAfterBreak="0">
     <w:nsid w:val="20050721"/>
     <w:multiLevelType w:val="hybridMultilevel"/>
     <w:tmpl w:val="E5D23226"/>
@@ -286,7 +1008,165 @@
       </w:rPr>
     </w:lvl>
   </w:abstractNum>
+  <w:abstractNum w:abstractNumId="3" w15:restartNumberingAfterBreak="0">
+    <w:nsid w:val="2CB301B6"/>
+    <w:multiLevelType w:val="multilevel"/>
+    <w:tmpl w:val="A5A4F70C"/>
+    <w:lvl w:ilvl="0">
+      <w:start w:val="1"/>
+      <w:numFmt w:val="bullet"/>
+      <w:lvlText w:val=""/>
+      <w:lvlJc w:val="left"/>
+      <w:pPr>
+        <w:tabs>
+          <w:tab w:val="num" w:pos="720"/>
+        </w:tabs>
+        <w:ind w:left="720" w:hanging="360"/>
+      </w:pPr>
+      <w:rPr>
+        <w:rFonts w:ascii="Symbol" w:hAnsi="Symbol" w:hint="default"/>
+        <w:sz w:val="20"/>
+      </w:rPr>
+    </w:lvl>
+    <w:lvl w:ilvl="1" w:tentative="1">
+      <w:start w:val="1"/>
+      <w:numFmt w:val="bullet"/>
+      <w:lvlText w:val="o"/>
+      <w:lvlJc w:val="left"/>
+      <w:pPr>
+        <w:tabs>
+          <w:tab w:val="num" w:pos="1440"/>
+        </w:tabs>
+        <w:ind w:left="1440" w:hanging="360"/>
+      </w:pPr>
+      <w:rPr>
+        <w:rFonts w:ascii="Courier New" w:hAnsi="Courier New" w:hint="default"/>
+        <w:sz w:val="20"/>
+      </w:rPr>
+    </w:lvl>
+    <w:lvl w:ilvl="2" w:tentative="1">
+      <w:start w:val="1"/>
+      <w:numFmt w:val="bullet"/>
+      <w:lvlText w:val=""/>
+      <w:lvlJc w:val="left"/>
+      <w:pPr>
+        <w:tabs>
+          <w:tab w:val="num" w:pos="2160"/>
+        </w:tabs>
+        <w:ind w:left="2160" w:hanging="360"/>
+      </w:pPr>
+      <w:rPr>
+        <w:rFonts w:ascii="Wingdings" w:hAnsi="Wingdings" w:hint="default"/>
+        <w:sz w:val="20"/>
+      </w:rPr>
+    </w:lvl>
+    <w:lvl w:ilvl="3" w:tentative="1">
+      <w:start w:val="1"/>
+      <w:numFmt w:val="bullet"/>
+      <w:lvlText w:val=""/>
+      <w:lvlJc w:val="left"/>
+      <w:pPr>
+        <w:tabs>
+          <w:tab w:val="num" w:pos="2880"/>
+        </w:tabs>
+        <w:ind w:left="2880" w:hanging="360"/>
+      </w:pPr>
+      <w:rPr>
+        <w:rFonts w:ascii="Wingdings" w:hAnsi="Wingdings" w:hint="default"/>
+        <w:sz w:val="20"/>
+      </w:rPr>
+    </w:lvl>
+    <w:lvl w:ilvl="4" w:tentative="1">
+      <w:start w:val="1"/>
+      <w:numFmt w:val="bullet"/>
+      <w:lvlText w:val=""/>
+      <w:lvlJc w:val="left"/>
+      <w:pPr>
+        <w:tabs>
+          <w:tab w:val="num" w:pos="3600"/>
+        </w:tabs>
+        <w:ind w:left="3600" w:hanging="360"/>
+      </w:pPr>
+      <w:rPr>
+        <w:rFonts w:ascii="Wingdings" w:hAnsi="Wingdings" w:hint="default"/>
+        <w:sz w:val="20"/>
+      </w:rPr>
+    </w:lvl>
+    <w:lvl w:ilvl="5" w:tentative="1">
+      <w:start w:val="1"/>
+      <w:numFmt w:val="bullet"/>
+      <w:lvlText w:val=""/>
+      <w:lvlJc w:val="left"/>
+      <w:pPr>
+        <w:tabs>
+          <w:tab w:val="num" w:pos="4320"/>
+        </w:tabs>
+        <w:ind w:left="4320" w:hanging="360"/>
+      </w:pPr>
+      <w:rPr>
+        <w:rFonts w:ascii="Wingdings" w:hAnsi="Wingdings" w:hint="default"/>
+        <w:sz w:val="20"/>
+      </w:rPr>
+    </w:lvl>
+    <w:lvl w:ilvl="6" w:tentative="1">
+      <w:start w:val="1"/>
+      <w:numFmt w:val="bullet"/>
+      <w:lvlText w:val=""/>
+      <w:lvlJc w:val="left"/>
+      <w:pPr>
+        <w:tabs>
+          <w:tab w:val="num" w:pos="5040"/>
+        </w:tabs>
+        <w:ind w:left="5040" w:hanging="360"/>
+      </w:pPr>
+      <w:rPr>
+        <w:rFonts w:ascii="Wingdings" w:hAnsi="Wingdings" w:hint="default"/>
+        <w:sz w:val="20"/>
+      </w:rPr>
+    </w:lvl>
+    <w:lvl w:ilvl="7" w:tentative="1">
+      <w:start w:val="1"/>
+      <w:numFmt w:val="bullet"/>
+      <w:lvlText w:val=""/>
+      <w:lvlJc w:val="left"/>
+      <w:pPr>
+        <w:tabs>
+          <w:tab w:val="num" w:pos="5760"/>
+        </w:tabs>
+        <w:ind w:left="5760" w:hanging="360"/>
+      </w:pPr>
+      <w:rPr>
+        <w:rFonts w:ascii="Wingdings" w:hAnsi="Wingdings" w:hint="default"/>
+        <w:sz w:val="20"/>
+      </w:rPr>
+    </w:lvl>
+    <w:lvl w:ilvl="8" w:tentative="1">
+      <w:start w:val="1"/>
+      <w:numFmt w:val="bullet"/>
+      <w:lvlText w:val=""/>
+      <w:lvlJc w:val="left"/>
+      <w:pPr>
+        <w:tabs>
+          <w:tab w:val="num" w:pos="6480"/>
+        </w:tabs>
+        <w:ind w:left="6480" w:hanging="360"/>
+      </w:pPr>
+      <w:rPr>
+        <w:rFonts w:ascii="Wingdings" w:hAnsi="Wingdings" w:hint="default"/>
+        <w:sz w:val="20"/>
+      </w:rPr>
+    </w:lvl>
+  </w:abstractNum>
   <w:num w:numId="1" w16cid:durableId="793719494">
+    <w:abstractNumId w:val="2"/>
+  </w:num>
+  <w:num w:numId="2" w16cid:durableId="902259552">
+    <w:abstractNumId w:val="1"/>
+  </w:num>
+  <w:num w:numId="3" w16cid:durableId="354115447">
+    <w:abstractNumId w:val="3"/>
+  </w:num>
+  <w:num w:numId="4" w16cid:durableId="406995060">
     <w:abstractNumId w:val="0"/>
   </w:num>
 </w:numbering>
@@ -692,11 +1572,40 @@
   <w:style w:type="paragraph" w:default="1" w:styleId="Normal">
     <w:name w:val="Normal"/>
     <w:qFormat/>
+    <w:rsid w:val="00BB5AF4"/>
+    <w:pPr>
+      <w:spacing w:after="0" w:line="240" w:lineRule="auto"/>
+    </w:pPr>
+    <w:rPr>
+      <w:rFonts w:ascii="Times New Roman" w:eastAsia="Times New Roman" w:hAnsi="Times New Roman" w:cs="Times New Roman"/>
+      <w:kern w:val="0"/>
+      <w:sz w:val="24"/>
+      <w:szCs w:val="24"/>
+      <w14:ligatures w14:val="none"/>
+    </w:rPr>
+  </w:style>
+  <w:style w:type="paragraph" w:styleId="Heading1">
+    <w:name w:val="heading 1"/>
+    <w:basedOn w:val="Normal"/>
+    <w:link w:val="Heading1Char"/>
+    <w:uiPriority w:val="9"/>
+    <w:qFormat/>
+    <w:rsid w:val="00BB5AF4"/>
+    <w:pPr>
+      <w:spacing w:before="100" w:beforeAutospacing="1" w:after="100" w:afterAutospacing="1"/>
+      <w:outlineLvl w:val="0"/>
+    </w:pPr>
+    <w:rPr>
+      <w:b/>
+      <w:bCs/>
+      <w:kern w:val="36"/>
+      <w:sz w:val="48"/>
+      <w:szCs w:val="48"/>
+    </w:rPr>
   </w:style>
   <w:style w:type="character" w:default="1" w:styleId="DefaultParagraphFont">
     <w:name w:val="Default Paragraph Font"/>
     <w:uiPriority w:val="1"/>
-    <w:semiHidden/>
     <w:unhideWhenUsed/>
   </w:style>
   <w:style w:type="table" w:default="1" w:styleId="TableNormal">
@@ -730,6 +1639,152 @@
       <w:ind w:left="720"/>
       <w:contextualSpacing/>
     </w:pPr>
+  </w:style>
+  <w:style w:type="paragraph" w:styleId="NormalWeb">
+    <w:name w:val="Normal (Web)"/>
+    <w:basedOn w:val="Normal"/>
+    <w:uiPriority w:val="99"/>
+    <w:semiHidden/>
+    <w:unhideWhenUsed/>
+    <w:rsid w:val="00BB5AF4"/>
+    <w:pPr>
+      <w:spacing w:before="100" w:beforeAutospacing="1" w:after="100" w:afterAutospacing="1"/>
+    </w:pPr>
+  </w:style>
+  <w:style w:type="paragraph" w:styleId="HTMLPreformatted">
+    <w:name w:val="HTML Preformatted"/>
+    <w:basedOn w:val="Normal"/>
+    <w:link w:val="HTMLPreformattedChar"/>
+    <w:uiPriority w:val="99"/>
+    <w:unhideWhenUsed/>
+    <w:rsid w:val="00BB5AF4"/>
+    <w:pPr>
+      <w:tabs>
+        <w:tab w:val="left" w:pos="916"/>
+        <w:tab w:val="left" w:pos="1832"/>
+        <w:tab w:val="left" w:pos="2748"/>
+        <w:tab w:val="left" w:pos="3664"/>
+        <w:tab w:val="left" w:pos="4580"/>
+        <w:tab w:val="left" w:pos="5496"/>
+        <w:tab w:val="left" w:pos="6412"/>
+        <w:tab w:val="left" w:pos="7328"/>
+        <w:tab w:val="left" w:pos="8244"/>
+        <w:tab w:val="left" w:pos="9160"/>
+        <w:tab w:val="left" w:pos="10076"/>
+        <w:tab w:val="left" w:pos="10992"/>
+        <w:tab w:val="left" w:pos="11908"/>
+        <w:tab w:val="left" w:pos="12824"/>
+        <w:tab w:val="left" w:pos="13740"/>
+        <w:tab w:val="left" w:pos="14656"/>
+      </w:tabs>
+    </w:pPr>
+    <w:rPr>
+      <w:rFonts w:ascii="Courier New" w:hAnsi="Courier New" w:cs="Courier New"/>
+      <w:sz w:val="20"/>
+      <w:szCs w:val="20"/>
+    </w:rPr>
+  </w:style>
+  <w:style w:type="character" w:customStyle="1" w:styleId="HTMLPreformattedChar">
+    <w:name w:val="HTML Preformatted Char"/>
+    <w:basedOn w:val="DefaultParagraphFont"/>
+    <w:link w:val="HTMLPreformatted"/>
+    <w:uiPriority w:val="99"/>
+    <w:rsid w:val="00BB5AF4"/>
+    <w:rPr>
+      <w:rFonts w:ascii="Courier New" w:eastAsia="Times New Roman" w:hAnsi="Courier New" w:cs="Courier New"/>
+      <w:kern w:val="0"/>
+      <w:sz w:val="20"/>
+      <w:szCs w:val="20"/>
+      <w14:ligatures w14:val="none"/>
+    </w:rPr>
+  </w:style>
+  <w:style w:type="character" w:customStyle="1" w:styleId="gp">
+    <w:name w:val="gp"/>
+    <w:basedOn w:val="DefaultParagraphFont"/>
+    <w:rsid w:val="00BB5AF4"/>
+  </w:style>
+  <w:style w:type="character" w:customStyle="1" w:styleId="n">
+    <w:name w:val="n"/>
+    <w:basedOn w:val="DefaultParagraphFont"/>
+    <w:rsid w:val="00BB5AF4"/>
+  </w:style>
+  <w:style w:type="character" w:customStyle="1" w:styleId="o">
+    <w:name w:val="o"/>
+    <w:basedOn w:val="DefaultParagraphFont"/>
+    <w:rsid w:val="00BB5AF4"/>
+  </w:style>
+  <w:style w:type="character" w:customStyle="1" w:styleId="p">
+    <w:name w:val="p"/>
+    <w:basedOn w:val="DefaultParagraphFont"/>
+    <w:rsid w:val="00BB5AF4"/>
+  </w:style>
+  <w:style w:type="character" w:customStyle="1" w:styleId="s1">
+    <w:name w:val="s1"/>
+    <w:basedOn w:val="DefaultParagraphFont"/>
+    <w:rsid w:val="00BB5AF4"/>
+  </w:style>
+  <w:style w:type="character" w:customStyle="1" w:styleId="go">
+    <w:name w:val="go"/>
+    <w:basedOn w:val="DefaultParagraphFont"/>
+    <w:rsid w:val="00BB5AF4"/>
+  </w:style>
+  <w:style w:type="character" w:customStyle="1" w:styleId="pre">
+    <w:name w:val="pre"/>
+    <w:basedOn w:val="DefaultParagraphFont"/>
+    <w:rsid w:val="00BB5AF4"/>
+  </w:style>
+  <w:style w:type="character" w:customStyle="1" w:styleId="sig-paren">
+    <w:name w:val="sig-paren"/>
+    <w:basedOn w:val="DefaultParagraphFont"/>
+    <w:rsid w:val="00BB5AF4"/>
+  </w:style>
+  <w:style w:type="character" w:styleId="Strong">
+    <w:name w:val="Strong"/>
+    <w:basedOn w:val="DefaultParagraphFont"/>
+    <w:uiPriority w:val="22"/>
+    <w:qFormat/>
+    <w:rsid w:val="00BB5AF4"/>
+    <w:rPr>
+      <w:b/>
+      <w:bCs/>
+    </w:rPr>
+  </w:style>
+  <w:style w:type="character" w:customStyle="1" w:styleId="classifier">
+    <w:name w:val="classifier"/>
+    <w:basedOn w:val="DefaultParagraphFont"/>
+    <w:rsid w:val="00BB5AF4"/>
+  </w:style>
+  <w:style w:type="character" w:customStyle="1" w:styleId="Heading1Char">
+    <w:name w:val="Heading 1 Char"/>
+    <w:basedOn w:val="DefaultParagraphFont"/>
+    <w:link w:val="Heading1"/>
+    <w:uiPriority w:val="9"/>
+    <w:rsid w:val="00BB5AF4"/>
+    <w:rPr>
+      <w:rFonts w:ascii="Times New Roman" w:eastAsia="Times New Roman" w:hAnsi="Times New Roman" w:cs="Times New Roman"/>
+      <w:b/>
+      <w:bCs/>
+      <w:kern w:val="36"/>
+      <w:sz w:val="48"/>
+      <w:szCs w:val="48"/>
+      <w14:ligatures w14:val="none"/>
+    </w:rPr>
+  </w:style>
+  <w:style w:type="character" w:styleId="Emphasis">
+    <w:name w:val="Emphasis"/>
+    <w:basedOn w:val="DefaultParagraphFont"/>
+    <w:uiPriority w:val="20"/>
+    <w:qFormat/>
+    <w:rsid w:val="00150C65"/>
+    <w:rPr>
+      <w:i/>
+      <w:iCs/>
+    </w:rPr>
+  </w:style>
+  <w:style w:type="character" w:customStyle="1" w:styleId="versionmodified">
+    <w:name w:val="versionmodified"/>
+    <w:basedOn w:val="DefaultParagraphFont"/>
+    <w:rsid w:val="00150C65"/>
   </w:style>
 </w:styles>
 </file>

</xml_diff>